<commit_message>
updated instructions to version 1b
</commit_message>
<xml_diff>
--- a/instructions/COMP 3512 Assignment 1.docx
+++ b/instructions/COMP 3512 Assignment 1.docx
@@ -84,8 +84,9 @@
           <w:i/>
           <w:sz w:val="36"/>
           <w:szCs w:val="36"/>
-        </w:rPr>
-        <w:t>a</w:t>
+          <w:highlight w:val="yellow"/>
+        </w:rPr>
+        <w:t>b</w:t>
       </w:r>
       <w:r>
         <w:rPr>
@@ -212,21 +213,7 @@
           <w:sz w:val="22"/>
           <w:szCs w:val="22"/>
         </w:rPr>
-        <w:t xml:space="preserve"> </w:t>
-      </w:r>
-      <w:r>
-        <w:rPr>
-          <w:sz w:val="22"/>
-          <w:szCs w:val="22"/>
-        </w:rPr>
-        <w:t>You will be expanding the final exercise from your last JavaScript lab. That lab made use of a small subset of data in a small JSON file that contained all the information you needed. This lab uses a more realistic API</w:t>
-      </w:r>
-      <w:r>
-        <w:rPr>
-          <w:sz w:val="22"/>
-          <w:szCs w:val="22"/>
-        </w:rPr>
-        <w:t>.</w:t>
+        <w:t xml:space="preserve"> You will be expanding the final exercise from your last JavaScript lab. That lab made use of a small subset of data in a small JSON file that contained all the information you needed. This lab uses a more realistic API.</w:t>
       </w:r>
     </w:p>
     <w:p>
@@ -983,8 +970,6 @@
         </w:rPr>
         <w:t>edit code you found in the lab exercises.</w:t>
       </w:r>
-      <w:bookmarkStart w:id="0" w:name="_GoBack"/>
-      <w:bookmarkEnd w:id="0"/>
     </w:p>
     <w:p>
       <w:pPr>
@@ -1239,12 +1224,29 @@
           <w:sz w:val="20"/>
           <w:szCs w:val="22"/>
         </w:rPr>
-        <w:t>http://www.randyconnolly.com/funwebdev/services/art/galleries.php</w:t>
-      </w:r>
-      <w:r>
-        <w:rPr>
+        <w:t>http</w:t>
+      </w:r>
+      <w:r>
+        <w:rPr>
+          <w:rFonts w:ascii="Consolas" w:hAnsi="Consolas" w:cs="Courier New"/>
           <w:sz w:val="20"/>
           <w:szCs w:val="22"/>
+          <w:highlight w:val="yellow"/>
+        </w:rPr>
+        <w:t>s</w:t>
+      </w:r>
+      <w:r>
+        <w:rPr>
+          <w:rFonts w:ascii="Consolas" w:hAnsi="Consolas" w:cs="Courier New"/>
+          <w:sz w:val="20"/>
+          <w:szCs w:val="22"/>
+        </w:rPr>
+        <w:t>://www.randyconnolly.com/funwebdev/services/art/galleries.php</w:t>
+      </w:r>
+      <w:r>
+        <w:rPr>
+          <w:sz w:val="20"/>
+          <w:szCs w:val="22"/>
         </w:rPr>
         <w:br/>
       </w:r>
@@ -1254,7 +1256,7 @@
           <w:szCs w:val="22"/>
         </w:rPr>
         <w:br/>
-        <w:t>I should have an https version up shortly. When using cloud9, the browser will want to use https versions of apis since cloud9 uses https. You can tell the browser to allow a</w:t>
+        <w:t>When using cloud9, the browser will want to use https versions of apis since cloud9 uses https. You can tell the browser to allow a</w:t>
       </w:r>
       <w:r>
         <w:rPr>
@@ -1481,7 +1483,24 @@
           <w:sz w:val="20"/>
           <w:szCs w:val="22"/>
         </w:rPr>
-        <w:t>http://www.randyconnolly.com/funwebdev/services/art/paintings.php</w:t>
+        <w:t>http</w:t>
+      </w:r>
+      <w:r>
+        <w:rPr>
+          <w:rFonts w:ascii="Consolas" w:hAnsi="Consolas" w:cs="Courier New"/>
+          <w:sz w:val="20"/>
+          <w:szCs w:val="22"/>
+          <w:highlight w:val="yellow"/>
+        </w:rPr>
+        <w:t>s</w:t>
+      </w:r>
+      <w:r>
+        <w:rPr>
+          <w:rFonts w:ascii="Consolas" w:hAnsi="Consolas" w:cs="Courier New"/>
+          <w:sz w:val="20"/>
+          <w:szCs w:val="22"/>
+        </w:rPr>
+        <w:t>://www.randyconnolly.com/funwebdev/services/art/paintings.php</w:t>
       </w:r>
       <w:r>
         <w:rPr>
@@ -1812,6 +1831,21 @@
         </w:rPr>
         <w:br/>
         <w:t>The titles should be styled so that they appear as links in some way. When the user clicks on a title, then current content on page will be hidden and replaced with the Single Painting view, described next.</w:t>
+      </w:r>
+      <w:r>
+        <w:rPr>
+          <w:sz w:val="22"/>
+          <w:szCs w:val="22"/>
+        </w:rPr>
+        <w:t xml:space="preserve"> </w:t>
+      </w:r>
+      <w:r>
+        <w:rPr>
+          <w:sz w:val="22"/>
+          <w:szCs w:val="22"/>
+          <w:highlight w:val="yellow"/>
+        </w:rPr>
+        <w:t>To make your page more usable, you may decide to make the entire row clickable.</w:t>
       </w:r>
     </w:p>
     <w:p>
@@ -2151,6 +2185,52 @@
           <w:szCs w:val="22"/>
         </w:rPr>
         <w:br/>
+      </w:r>
+      <w:r>
+        <w:rPr>
+          <w:sz w:val="22"/>
+          <w:szCs w:val="22"/>
+          <w:highlight w:val="yellow"/>
+        </w:rPr>
+        <w:t>Hide the link if the property is empty/null. As well, since some of the URLs are lengthly, don’t display the URL as the link label (use instead something like ‘Museum Link’ etc instead). Since some of these galleries may have modified their sites, it’s possible that some links will be 404 errors.</w:t>
+      </w:r>
+      <w:bookmarkStart w:id="0" w:name="_GoBack"/>
+      <w:bookmarkEnd w:id="0"/>
+      <w:r>
+        <w:rPr>
+          <w:sz w:val="22"/>
+          <w:szCs w:val="22"/>
+        </w:rPr>
+        <w:br/>
+      </w:r>
+      <w:r>
+        <w:rPr>
+          <w:sz w:val="22"/>
+          <w:szCs w:val="22"/>
+        </w:rPr>
+        <w:br/>
+      </w:r>
+      <w:r>
+        <w:rPr>
+          <w:sz w:val="22"/>
+          <w:szCs w:val="22"/>
+          <w:highlight w:val="yellow"/>
+        </w:rPr>
+        <w:t>Some paintings have no description nor excerpt data.</w:t>
+      </w:r>
+      <w:r>
+        <w:rPr>
+          <w:sz w:val="22"/>
+          <w:szCs w:val="22"/>
+        </w:rPr>
+        <w:br/>
+      </w:r>
+      <w:r>
+        <w:rPr>
+          <w:sz w:val="22"/>
+          <w:szCs w:val="22"/>
+        </w:rPr>
+        <w:br/>
         <w:t xml:space="preserve">The Speak buttons will use the speech synthesizer to say either the </w:t>
       </w:r>
       <w:r>
@@ -2590,6 +2670,212 @@
           <w:szCs w:val="22"/>
         </w:rPr>
         <w:t>, etc)? Is the code excessively reliant on found code from Stack Overflow, etc?</w:t>
+      </w:r>
+    </w:p>
+    <w:p>
+      <w:pPr>
+        <w:pStyle w:val="ListParagraph"/>
+        <w:numPr>
+          <w:ilvl w:val="0"/>
+          <w:numId w:val="2"/>
+        </w:numPr>
+        <w:spacing w:before="120" w:line="280" w:lineRule="exact"/>
+        <w:contextualSpacing w:val="0"/>
+        <w:rPr>
+          <w:sz w:val="22"/>
+          <w:szCs w:val="22"/>
+          <w:highlight w:val="yellow"/>
+        </w:rPr>
+      </w:pPr>
+      <w:r>
+        <w:rPr>
+          <w:sz w:val="22"/>
+          <w:szCs w:val="22"/>
+          <w:highlight w:val="yellow"/>
+        </w:rPr>
+        <w:t xml:space="preserve">We didn’t get a chance to discuss this yet in class, but when constructing single-page applications in JavaScript, you </w:t>
+      </w:r>
+      <w:r>
+        <w:rPr>
+          <w:sz w:val="22"/>
+          <w:szCs w:val="22"/>
+          <w:highlight w:val="yellow"/>
+        </w:rPr>
+        <w:t>often</w:t>
+      </w:r>
+      <w:r>
+        <w:rPr>
+          <w:sz w:val="22"/>
+          <w:szCs w:val="22"/>
+          <w:highlight w:val="yellow"/>
+        </w:rPr>
+        <w:t xml:space="preserve"> need to </w:t>
+      </w:r>
+      <w:r>
+        <w:rPr>
+          <w:sz w:val="22"/>
+          <w:szCs w:val="22"/>
+          <w:highlight w:val="yellow"/>
+        </w:rPr>
+        <w:t xml:space="preserve">“insert” </w:t>
+      </w:r>
+      <w:r>
+        <w:rPr>
+          <w:sz w:val="22"/>
+          <w:szCs w:val="22"/>
+          <w:highlight w:val="yellow"/>
+        </w:rPr>
+        <w:t xml:space="preserve">data </w:t>
+      </w:r>
+      <w:r>
+        <w:rPr>
+          <w:sz w:val="22"/>
+          <w:szCs w:val="22"/>
+          <w:highlight w:val="yellow"/>
+        </w:rPr>
+        <w:t xml:space="preserve">into dynamic HTML elements that you modify/create in JavaScript. In HTML5, this is supported via the  </w:t>
+      </w:r>
+      <w:r>
+        <w:rPr>
+          <w:rFonts w:ascii="Consolas" w:hAnsi="Consolas"/>
+          <w:sz w:val="22"/>
+          <w:szCs w:val="22"/>
+          <w:highlight w:val="yellow"/>
+        </w:rPr>
+        <w:t>data-X</w:t>
+      </w:r>
+      <w:r>
+        <w:rPr>
+          <w:sz w:val="22"/>
+          <w:szCs w:val="22"/>
+          <w:highlight w:val="yellow"/>
+        </w:rPr>
+        <w:t xml:space="preserve"> attribute. </w:t>
+      </w:r>
+      <w:r>
+        <w:rPr>
+          <w:sz w:val="22"/>
+          <w:szCs w:val="22"/>
+          <w:highlight w:val="yellow"/>
+        </w:rPr>
+        <w:br/>
+      </w:r>
+      <w:r>
+        <w:rPr>
+          <w:sz w:val="22"/>
+          <w:szCs w:val="22"/>
+          <w:highlight w:val="yellow"/>
+        </w:rPr>
+        <w:br/>
+        <w:t xml:space="preserve">For instance, in this assignment, you may need a way to determine the painting identifier of the painting that was clicked </w:t>
+      </w:r>
+      <w:r>
+        <w:rPr>
+          <w:sz w:val="22"/>
+          <w:szCs w:val="22"/>
+          <w:highlight w:val="yellow"/>
+        </w:rPr>
+        <w:t xml:space="preserve">on </w:t>
+      </w:r>
+      <w:r>
+        <w:rPr>
+          <w:sz w:val="22"/>
+          <w:szCs w:val="22"/>
+          <w:highlight w:val="yellow"/>
+        </w:rPr>
+        <w:t xml:space="preserve">in the list of paintings. You can do this by using the </w:t>
+      </w:r>
+      <w:r>
+        <w:rPr>
+          <w:rFonts w:ascii="Consolas" w:hAnsi="Consolas"/>
+          <w:sz w:val="22"/>
+          <w:szCs w:val="22"/>
+          <w:highlight w:val="yellow"/>
+        </w:rPr>
+        <w:t>setAttribute()</w:t>
+      </w:r>
+      <w:r>
+        <w:rPr>
+          <w:sz w:val="22"/>
+          <w:szCs w:val="22"/>
+          <w:highlight w:val="yellow"/>
+        </w:rPr>
+        <w:t xml:space="preserve"> method in JavaScript to set, for instance, an attribute named </w:t>
+      </w:r>
+      <w:r>
+        <w:rPr>
+          <w:rFonts w:ascii="Consolas" w:hAnsi="Consolas"/>
+          <w:sz w:val="22"/>
+          <w:szCs w:val="22"/>
+          <w:highlight w:val="yellow"/>
+        </w:rPr>
+        <w:t>data-id</w:t>
+      </w:r>
+      <w:r>
+        <w:rPr>
+          <w:sz w:val="22"/>
+          <w:szCs w:val="22"/>
+          <w:highlight w:val="yellow"/>
+        </w:rPr>
+        <w:t xml:space="preserve"> whose value is the </w:t>
+      </w:r>
+      <w:r>
+        <w:rPr>
+          <w:rFonts w:ascii="Consolas" w:hAnsi="Consolas"/>
+          <w:sz w:val="22"/>
+          <w:szCs w:val="22"/>
+          <w:highlight w:val="yellow"/>
+        </w:rPr>
+        <w:t>PaintingID</w:t>
+      </w:r>
+      <w:r>
+        <w:rPr>
+          <w:sz w:val="22"/>
+          <w:szCs w:val="22"/>
+          <w:highlight w:val="yellow"/>
+        </w:rPr>
+        <w:t xml:space="preserve"> field when dynamically generating the list of paintings. Then, in the click event handler for each painting, you can determine the unique identifier for painting was clicked (and thus later retrieve the painting object for that id) by using the </w:t>
+      </w:r>
+      <w:r>
+        <w:rPr>
+          <w:rFonts w:ascii="Consolas" w:hAnsi="Consolas"/>
+          <w:sz w:val="22"/>
+          <w:szCs w:val="22"/>
+          <w:highlight w:val="yellow"/>
+        </w:rPr>
+        <w:t>getAttribute()</w:t>
+      </w:r>
+      <w:r>
+        <w:rPr>
+          <w:sz w:val="22"/>
+          <w:szCs w:val="22"/>
+          <w:highlight w:val="yellow"/>
+        </w:rPr>
+        <w:t xml:space="preserve"> method.</w:t>
+      </w:r>
+    </w:p>
+    <w:p>
+      <w:pPr>
+        <w:pStyle w:val="ListParagraph"/>
+        <w:numPr>
+          <w:ilvl w:val="0"/>
+          <w:numId w:val="2"/>
+        </w:numPr>
+        <w:spacing w:before="120" w:line="280" w:lineRule="exact"/>
+        <w:contextualSpacing w:val="0"/>
+        <w:rPr>
+          <w:sz w:val="22"/>
+          <w:szCs w:val="22"/>
+          <w:highlight w:val="yellow"/>
+        </w:rPr>
+      </w:pPr>
+      <w:r>
+        <w:rPr>
+          <w:sz w:val="22"/>
+          <w:szCs w:val="22"/>
+          <w:highlight w:val="yellow"/>
+        </w:rPr>
+        <w:t>For the Speak buttons and the Close button, be sure to only add click event handlers for these buttons only once when the page loads (and not every time you display a painting).</w:t>
       </w:r>
     </w:p>
     <w:p>
@@ -3872,7 +4158,7 @@
 </file>
 
 <file path=customXml/itemProps1.xml><?xml version="1.0" encoding="utf-8"?>
-<ds:datastoreItem xmlns:ds="http://schemas.openxmlformats.org/officeDocument/2006/customXml" ds:itemID="{0C377828-D8B4-4D80-8101-11B452403A6C}">
+<ds:datastoreItem xmlns:ds="http://schemas.openxmlformats.org/officeDocument/2006/customXml" ds:itemID="{E90CC650-7D3B-4596-944B-D21BA6101B07}">
   <ds:schemaRefs>
     <ds:schemaRef ds:uri="http://schemas.openxmlformats.org/officeDocument/2006/bibliography"/>
   </ds:schemaRefs>

</xml_diff>